<commit_message>
continuando lista 2 de atividades
</commit_message>
<xml_diff>
--- a/Atividade Lista/Atividade_lista2/Atividade listas 2.docx
+++ b/Atividade Lista/Atividade_lista2/Atividade listas 2.docx
@@ -1,6 +1,6 @@
 
 <file path=word/document.xml><?xml version="1.0" encoding="utf-8"?>
-<w:document xmlns:wpc="http://schemas.microsoft.com/office/word/2010/wordprocessingCanvas" xmlns:cx="http://schemas.microsoft.com/office/drawing/2014/chartex" xmlns:cx1="http://schemas.microsoft.com/office/drawing/2015/9/8/chartex" xmlns:cx2="http://schemas.microsoft.com/office/drawing/2015/10/21/chartex" xmlns:cx3="http://schemas.microsoft.com/office/drawing/2016/5/9/chartex" xmlns:cx4="http://schemas.microsoft.com/office/drawing/2016/5/10/chartex" xmlns:cx5="http://schemas.microsoft.com/office/drawing/2016/5/11/chartex" xmlns:cx6="http://schemas.microsoft.com/office/drawing/2016/5/12/chartex" xmlns:cx7="http://schemas.microsoft.com/office/drawing/2016/5/13/chartex" xmlns:cx8="http://schemas.microsoft.com/office/drawing/2016/5/14/chartex" xmlns:mc="http://schemas.openxmlformats.org/markup-compatibility/2006" xmlns:aink="http://schemas.microsoft.com/office/drawing/2016/ink" xmlns:am3d="http://schemas.microsoft.com/office/drawing/2017/model3d" xmlns:o="urn:schemas-microsoft-com:office:office" xmlns:r="http://schemas.openxmlformats.org/officeDocument/2006/relationships" xmlns:m="http://schemas.openxmlformats.org/officeDocument/2006/math" xmlns:v="urn:schemas-microsoft-com:vml" xmlns:wp14="http://schemas.microsoft.com/office/word/2010/wordprocessingDrawing" xmlns:wp="http://schemas.openxmlformats.org/drawingml/2006/wordprocessingDrawing" xmlns:w10="urn:schemas-microsoft-com:office:word" xmlns:w="http://schemas.openxmlformats.org/wordprocessingml/2006/main" xmlns:w14="http://schemas.microsoft.com/office/word/2010/wordml" xmlns:w15="http://schemas.microsoft.com/office/word/2012/wordml" xmlns:w16cex="http://schemas.microsoft.com/office/word/2018/wordml/cex" xmlns:w16cid="http://schemas.microsoft.com/office/word/2016/wordml/cid" xmlns:w16="http://schemas.microsoft.com/office/word/2018/wordml" xmlns:w16se="http://schemas.microsoft.com/office/word/2015/wordml/symex" xmlns:wpg="http://schemas.microsoft.com/office/word/2010/wordprocessingGroup" xmlns:wpi="http://schemas.microsoft.com/office/word/2010/wordprocessingInk" xmlns:wne="http://schemas.microsoft.com/office/word/2006/wordml" xmlns:wps="http://schemas.microsoft.com/office/word/2010/wordprocessingShape" mc:Ignorable="w14 w15 w16se w16cid w16 w16cex wp14">
+<w:document xmlns:wpc="http://schemas.microsoft.com/office/word/2010/wordprocessingCanvas" xmlns:cx="http://schemas.microsoft.com/office/drawing/2014/chartex" xmlns:cx1="http://schemas.microsoft.com/office/drawing/2015/9/8/chartex" xmlns:cx2="http://schemas.microsoft.com/office/drawing/2015/10/21/chartex" xmlns:cx3="http://schemas.microsoft.com/office/drawing/2016/5/9/chartex" xmlns:cx4="http://schemas.microsoft.com/office/drawing/2016/5/10/chartex" xmlns:cx5="http://schemas.microsoft.com/office/drawing/2016/5/11/chartex" xmlns:cx6="http://schemas.microsoft.com/office/drawing/2016/5/12/chartex" xmlns:cx7="http://schemas.microsoft.com/office/drawing/2016/5/13/chartex" xmlns:cx8="http://schemas.microsoft.com/office/drawing/2016/5/14/chartex" xmlns:mc="http://schemas.openxmlformats.org/markup-compatibility/2006" xmlns:aink="http://schemas.microsoft.com/office/drawing/2016/ink" xmlns:am3d="http://schemas.microsoft.com/office/drawing/2017/model3d" xmlns:o="urn:schemas-microsoft-com:office:office" xmlns:r="http://schemas.openxmlformats.org/officeDocument/2006/relationships" xmlns:m="http://schemas.openxmlformats.org/officeDocument/2006/math" xmlns:v="urn:schemas-microsoft-com:vml" xmlns:wp14="http://schemas.microsoft.com/office/word/2010/wordprocessingDrawing" xmlns:wp="http://schemas.openxmlformats.org/drawingml/2006/wordprocessingDrawing" xmlns:w10="urn:schemas-microsoft-com:office:word" xmlns:w="http://schemas.openxmlformats.org/wordprocessingml/2006/main" xmlns:w14="http://schemas.microsoft.com/office/word/2010/wordml" xmlns:w15="http://schemas.microsoft.com/office/word/2012/wordml" xmlns:w16cex="http://schemas.microsoft.com/office/word/2018/wordml/cex" xmlns:w16cid="http://schemas.microsoft.com/office/word/2016/wordml/cid" xmlns:w16="http://schemas.microsoft.com/office/word/2018/wordml" xmlns:w16sdtdh="http://schemas.microsoft.com/office/word/2020/wordml/sdtdatahash" xmlns:w16se="http://schemas.microsoft.com/office/word/2015/wordml/symex" xmlns:wpg="http://schemas.microsoft.com/office/word/2010/wordprocessingGroup" xmlns:wpi="http://schemas.microsoft.com/office/word/2010/wordprocessingInk" xmlns:wne="http://schemas.microsoft.com/office/word/2006/wordml" xmlns:wps="http://schemas.microsoft.com/office/word/2010/wordprocessingShape" mc:Ignorable="w14 w15 w16se w16cid w16 w16cex w16sdtdh wp14">
   <w:body>
     <w:p>
       <w:pPr>
@@ -66,49 +66,7 @@
           <w:sz w:val="25"/>
           <w:szCs w:val="25"/>
         </w:rPr>
-        <w:t>Dada uma lista</w:t>
-      </w:r>
-      <w:r>
-        <w:rPr>
-          <w:sz w:val="25"/>
-          <w:szCs w:val="25"/>
-        </w:rPr>
-        <w:t xml:space="preserve"> </w:t>
-      </w:r>
-      <w:r>
-        <w:rPr>
-          <w:sz w:val="25"/>
-          <w:szCs w:val="25"/>
-        </w:rPr>
-        <w:t>de</w:t>
-      </w:r>
-      <w:r>
-        <w:rPr>
-          <w:sz w:val="25"/>
-          <w:szCs w:val="25"/>
-        </w:rPr>
-        <w:t xml:space="preserve"> N </w:t>
-      </w:r>
-      <w:r>
-        <w:rPr>
-          <w:sz w:val="25"/>
-          <w:szCs w:val="25"/>
-        </w:rPr>
-        <w:t>valores inteiros, escreva um programa que</w:t>
-      </w:r>
-      <w:r>
-        <w:rPr>
-          <w:sz w:val="25"/>
-          <w:szCs w:val="25"/>
-        </w:rPr>
-        <w:t xml:space="preserve"> </w:t>
-      </w:r>
-      <w:r>
-        <w:rPr>
-          <w:sz w:val="25"/>
-          <w:szCs w:val="25"/>
-        </w:rPr>
-        <w:t>remova todos os números pares da lista.</w:t>
+        <w:t>Dada uma lista de N valores inteiros, escreva um programa que remova todos os números pares da lista.</w:t>
       </w:r>
     </w:p>
     <w:p>
@@ -163,6 +121,7 @@
       </w:pPr>
       <w:r>
         <w:rPr>
+          <w:noProof/>
           <w:sz w:val="25"/>
           <w:szCs w:val="25"/>
         </w:rPr>
@@ -266,21 +225,7 @@
                                 <w:sz w:val="16"/>
                                 <w:szCs w:val="16"/>
                               </w:rPr>
-                              <w:t>1</w:t>
-                            </w:r>
-                            <w:r>
-                              <w:rPr>
-                                <w:sz w:val="16"/>
-                                <w:szCs w:val="16"/>
-                              </w:rPr>
-                              <w:t>..........</w:t>
-                            </w:r>
-                            <w:r>
-                              <w:rPr>
-                                <w:sz w:val="16"/>
-                                <w:szCs w:val="16"/>
-                              </w:rPr>
-                              <w:t>Graviola</w:t>
+                              <w:t>1..........Graviola</w:t>
                             </w:r>
                           </w:p>
                           <w:p>
@@ -296,21 +241,7 @@
                                 <w:sz w:val="16"/>
                                 <w:szCs w:val="16"/>
                               </w:rPr>
-                              <w:t>2</w:t>
-                            </w:r>
-                            <w:r>
-                              <w:rPr>
-                                <w:sz w:val="16"/>
-                                <w:szCs w:val="16"/>
-                              </w:rPr>
-                              <w:t>..........</w:t>
-                            </w:r>
-                            <w:r>
-                              <w:rPr>
-                                <w:sz w:val="16"/>
-                                <w:szCs w:val="16"/>
-                              </w:rPr>
-                              <w:t>Manga</w:t>
+                              <w:t>2..........Manga</w:t>
                             </w:r>
                           </w:p>
                           <w:p>
@@ -326,21 +257,7 @@
                                 <w:sz w:val="16"/>
                                 <w:szCs w:val="16"/>
                               </w:rPr>
-                              <w:t>3</w:t>
-                            </w:r>
-                            <w:r>
-                              <w:rPr>
-                                <w:sz w:val="16"/>
-                                <w:szCs w:val="16"/>
-                              </w:rPr>
-                              <w:t>..........</w:t>
-                            </w:r>
-                            <w:r>
-                              <w:rPr>
-                                <w:sz w:val="16"/>
-                                <w:szCs w:val="16"/>
-                              </w:rPr>
-                              <w:t>Acerola</w:t>
+                              <w:t>3..........Acerola</w:t>
                             </w:r>
                           </w:p>
                           <w:p>
@@ -553,21 +470,7 @@
                           <w:sz w:val="16"/>
                           <w:szCs w:val="16"/>
                         </w:rPr>
-                        <w:t>1</w:t>
-                      </w:r>
-                      <w:r>
-                        <w:rPr>
-                          <w:sz w:val="16"/>
-                          <w:szCs w:val="16"/>
-                        </w:rPr>
-                        <w:t>..........</w:t>
-                      </w:r>
-                      <w:r>
-                        <w:rPr>
-                          <w:sz w:val="16"/>
-                          <w:szCs w:val="16"/>
-                        </w:rPr>
-                        <w:t>Graviola</w:t>
+                        <w:t>1..........Graviola</w:t>
                       </w:r>
                     </w:p>
                     <w:p>
@@ -583,21 +486,7 @@
                           <w:sz w:val="16"/>
                           <w:szCs w:val="16"/>
                         </w:rPr>
-                        <w:t>2</w:t>
-                      </w:r>
-                      <w:r>
-                        <w:rPr>
-                          <w:sz w:val="16"/>
-                          <w:szCs w:val="16"/>
-                        </w:rPr>
-                        <w:t>..........</w:t>
-                      </w:r>
-                      <w:r>
-                        <w:rPr>
-                          <w:sz w:val="16"/>
-                          <w:szCs w:val="16"/>
-                        </w:rPr>
-                        <w:t>Manga</w:t>
+                        <w:t>2..........Manga</w:t>
                       </w:r>
                     </w:p>
                     <w:p>
@@ -613,21 +502,7 @@
                           <w:sz w:val="16"/>
                           <w:szCs w:val="16"/>
                         </w:rPr>
-                        <w:t>3</w:t>
-                      </w:r>
-                      <w:r>
-                        <w:rPr>
-                          <w:sz w:val="16"/>
-                          <w:szCs w:val="16"/>
-                        </w:rPr>
-                        <w:t>..........</w:t>
-                      </w:r>
-                      <w:r>
-                        <w:rPr>
-                          <w:sz w:val="16"/>
-                          <w:szCs w:val="16"/>
-                        </w:rPr>
-                        <w:t>Acerola</w:t>
+                        <w:t>3..........Acerola</w:t>
                       </w:r>
                     </w:p>
                     <w:p>
@@ -958,7 +833,23 @@
           <w:sz w:val="25"/>
           <w:szCs w:val="25"/>
         </w:rPr>
-        <w:t xml:space="preserve"> (obs. Pesquise como trabalhar com valores aleatórios em python)</w:t>
+        <w:t xml:space="preserve"> (obs. Pesquise como trabalhar com valores aleatórios em </w:t>
+      </w:r>
+      <w:proofErr w:type="spellStart"/>
+      <w:r>
+        <w:rPr>
+          <w:sz w:val="25"/>
+          <w:szCs w:val="25"/>
+        </w:rPr>
+        <w:t>python</w:t>
+      </w:r>
+      <w:proofErr w:type="spellEnd"/>
+      <w:r>
+        <w:rPr>
+          <w:sz w:val="25"/>
+          <w:szCs w:val="25"/>
+        </w:rPr>
+        <w:t>)</w:t>
       </w:r>
       <w:r>
         <w:rPr>
@@ -975,7 +866,7 @@
     </w:p>
     <w:sectPr>
       <w:pgSz w:w="11906" w:h="16838"/>
-      <w:pgMar w:top="1417" w:right="1701" w:bottom="1417" w:left="1701" w:header="708" w:footer="708" w:gutter="0"/>
+      <w:pgMar w:top="1702" w:right="1701" w:bottom="1417" w:left="1701" w:header="708" w:footer="708" w:gutter="0"/>
       <w:cols w:space="708"/>
       <w:docGrid w:linePitch="360"/>
     </w:sectPr>
@@ -984,7 +875,7 @@
 </file>
 
 <file path=word/numbering.xml><?xml version="1.0" encoding="utf-8"?>
-<w:numbering xmlns:wpc="http://schemas.microsoft.com/office/word/2010/wordprocessingCanvas" xmlns:cx="http://schemas.microsoft.com/office/drawing/2014/chartex" xmlns:cx1="http://schemas.microsoft.com/office/drawing/2015/9/8/chartex" xmlns:cx2="http://schemas.microsoft.com/office/drawing/2015/10/21/chartex" xmlns:cx3="http://schemas.microsoft.com/office/drawing/2016/5/9/chartex" xmlns:cx4="http://schemas.microsoft.com/office/drawing/2016/5/10/chartex" xmlns:cx5="http://schemas.microsoft.com/office/drawing/2016/5/11/chartex" xmlns:cx6="http://schemas.microsoft.com/office/drawing/2016/5/12/chartex" xmlns:cx7="http://schemas.microsoft.com/office/drawing/2016/5/13/chartex" xmlns:cx8="http://schemas.microsoft.com/office/drawing/2016/5/14/chartex" xmlns:mc="http://schemas.openxmlformats.org/markup-compatibility/2006" xmlns:aink="http://schemas.microsoft.com/office/drawing/2016/ink" xmlns:am3d="http://schemas.microsoft.com/office/drawing/2017/model3d" xmlns:o="urn:schemas-microsoft-com:office:office" xmlns:r="http://schemas.openxmlformats.org/officeDocument/2006/relationships" xmlns:m="http://schemas.openxmlformats.org/officeDocument/2006/math" xmlns:v="urn:schemas-microsoft-com:vml" xmlns:wp14="http://schemas.microsoft.com/office/word/2010/wordprocessingDrawing" xmlns:wp="http://schemas.openxmlformats.org/drawingml/2006/wordprocessingDrawing" xmlns:w10="urn:schemas-microsoft-com:office:word" xmlns:w="http://schemas.openxmlformats.org/wordprocessingml/2006/main" xmlns:w14="http://schemas.microsoft.com/office/word/2010/wordml" xmlns:w15="http://schemas.microsoft.com/office/word/2012/wordml" xmlns:w16cex="http://schemas.microsoft.com/office/word/2018/wordml/cex" xmlns:w16cid="http://schemas.microsoft.com/office/word/2016/wordml/cid" xmlns:w16="http://schemas.microsoft.com/office/word/2018/wordml" xmlns:w16se="http://schemas.microsoft.com/office/word/2015/wordml/symex" xmlns:wpg="http://schemas.microsoft.com/office/word/2010/wordprocessingGroup" xmlns:wpi="http://schemas.microsoft.com/office/word/2010/wordprocessingInk" xmlns:wne="http://schemas.microsoft.com/office/word/2006/wordml" xmlns:wps="http://schemas.microsoft.com/office/word/2010/wordprocessingShape" mc:Ignorable="w14 w15 w16se w16cid w16 w16cex wp14">
+<w:numbering xmlns:wpc="http://schemas.microsoft.com/office/word/2010/wordprocessingCanvas" xmlns:cx="http://schemas.microsoft.com/office/drawing/2014/chartex" xmlns:cx1="http://schemas.microsoft.com/office/drawing/2015/9/8/chartex" xmlns:cx2="http://schemas.microsoft.com/office/drawing/2015/10/21/chartex" xmlns:cx3="http://schemas.microsoft.com/office/drawing/2016/5/9/chartex" xmlns:cx4="http://schemas.microsoft.com/office/drawing/2016/5/10/chartex" xmlns:cx5="http://schemas.microsoft.com/office/drawing/2016/5/11/chartex" xmlns:cx6="http://schemas.microsoft.com/office/drawing/2016/5/12/chartex" xmlns:cx7="http://schemas.microsoft.com/office/drawing/2016/5/13/chartex" xmlns:cx8="http://schemas.microsoft.com/office/drawing/2016/5/14/chartex" xmlns:mc="http://schemas.openxmlformats.org/markup-compatibility/2006" xmlns:aink="http://schemas.microsoft.com/office/drawing/2016/ink" xmlns:am3d="http://schemas.microsoft.com/office/drawing/2017/model3d" xmlns:o="urn:schemas-microsoft-com:office:office" xmlns:r="http://schemas.openxmlformats.org/officeDocument/2006/relationships" xmlns:m="http://schemas.openxmlformats.org/officeDocument/2006/math" xmlns:v="urn:schemas-microsoft-com:vml" xmlns:wp14="http://schemas.microsoft.com/office/word/2010/wordprocessingDrawing" xmlns:wp="http://schemas.openxmlformats.org/drawingml/2006/wordprocessingDrawing" xmlns:w10="urn:schemas-microsoft-com:office:word" xmlns:w="http://schemas.openxmlformats.org/wordprocessingml/2006/main" xmlns:w14="http://schemas.microsoft.com/office/word/2010/wordml" xmlns:w15="http://schemas.microsoft.com/office/word/2012/wordml" xmlns:w16cex="http://schemas.microsoft.com/office/word/2018/wordml/cex" xmlns:w16cid="http://schemas.microsoft.com/office/word/2016/wordml/cid" xmlns:w16="http://schemas.microsoft.com/office/word/2018/wordml" xmlns:w16sdtdh="http://schemas.microsoft.com/office/word/2020/wordml/sdtdatahash" xmlns:w16se="http://schemas.microsoft.com/office/word/2015/wordml/symex" xmlns:wpg="http://schemas.microsoft.com/office/word/2010/wordprocessingGroup" xmlns:wpi="http://schemas.microsoft.com/office/word/2010/wordprocessingInk" xmlns:wne="http://schemas.microsoft.com/office/word/2006/wordml" xmlns:wps="http://schemas.microsoft.com/office/word/2010/wordprocessingShape" mc:Ignorable="w14 w15 w16se w16cid w16 w16cex w16sdtdh wp14">
   <w:abstractNum w:abstractNumId="0" w15:restartNumberingAfterBreak="0">
     <w:nsid w:val="4E4F65B6"/>
     <w:multiLevelType w:val="hybridMultilevel"/>
@@ -1173,7 +1064,7 @@
 </file>
 
 <file path=word/styles.xml><?xml version="1.0" encoding="utf-8"?>
-<w:styles xmlns:mc="http://schemas.openxmlformats.org/markup-compatibility/2006" xmlns:r="http://schemas.openxmlformats.org/officeDocument/2006/relationships" xmlns:w="http://schemas.openxmlformats.org/wordprocessingml/2006/main" xmlns:w14="http://schemas.microsoft.com/office/word/2010/wordml" xmlns:w15="http://schemas.microsoft.com/office/word/2012/wordml" xmlns:w16cex="http://schemas.microsoft.com/office/word/2018/wordml/cex" xmlns:w16cid="http://schemas.microsoft.com/office/word/2016/wordml/cid" xmlns:w16="http://schemas.microsoft.com/office/word/2018/wordml" xmlns:w16se="http://schemas.microsoft.com/office/word/2015/wordml/symex" mc:Ignorable="w14 w15 w16se w16cid w16 w16cex">
+<w:styles xmlns:mc="http://schemas.openxmlformats.org/markup-compatibility/2006" xmlns:r="http://schemas.openxmlformats.org/officeDocument/2006/relationships" xmlns:w="http://schemas.openxmlformats.org/wordprocessingml/2006/main" xmlns:w14="http://schemas.microsoft.com/office/word/2010/wordml" xmlns:w15="http://schemas.microsoft.com/office/word/2012/wordml" xmlns:w16cex="http://schemas.microsoft.com/office/word/2018/wordml/cex" xmlns:w16cid="http://schemas.microsoft.com/office/word/2016/wordml/cid" xmlns:w16="http://schemas.microsoft.com/office/word/2018/wordml" xmlns:w16sdtdh="http://schemas.microsoft.com/office/word/2020/wordml/sdtdatahash" xmlns:w16se="http://schemas.microsoft.com/office/word/2015/wordml/symex" mc:Ignorable="w14 w15 w16se w16cid w16 w16cex w16sdtdh">
   <w:docDefaults>
     <w:rPrDefault>
       <w:rPr>

</xml_diff>